<commit_message>
Update ConfigMgr Startup Script.docx
</commit_message>
<xml_diff>
--- a/Startup/ConfigMgr Startup Script.docx
+++ b/Startup/ConfigMgr Startup Script.docx
@@ -14,7 +14,138 @@
         <w:t xml:space="preserve"> 1.</w:t>
       </w:r>
       <w:r>
-        <w:t>81</w:t>
+        <w:t>8</w:t>
+      </w:r>
+      <w:r>
+        <w:t>4</w:t>
+      </w:r>
+    </w:p>
+    <w:p>
+      <w:pPr>
+        <w:pStyle w:val="Heading1"/>
+        <w:jc w:val="both"/>
+      </w:pPr>
+      <w:r>
+        <w:t>What’s new in 1.8.</w:t>
+      </w:r>
+      <w:r>
+        <w:t>4</w:t>
+      </w:r>
+    </w:p>
+    <w:p>
+      <w:pPr>
+        <w:pStyle w:val="ListParagraph"/>
+        <w:numPr>
+          <w:ilvl w:val="0"/>
+          <w:numId w:val="28"/>
+        </w:numPr>
+      </w:pPr>
+      <w:r>
+        <w:t>Fixed two typo bugs</w:t>
+      </w:r>
+      <w:r>
+        <w:t>.</w:t>
+      </w:r>
+    </w:p>
+    <w:p>
+      <w:pPr>
+        <w:pStyle w:val="ListParagraph"/>
+        <w:numPr>
+          <w:ilvl w:val="0"/>
+          <w:numId w:val="28"/>
+        </w:numPr>
+      </w:pPr>
+      <w:r>
+        <w:t>Renamed script file to not include the version number</w:t>
+      </w:r>
+      <w:r>
+        <w:t>.</w:t>
+      </w:r>
+      <w:bookmarkStart w:id="0" w:name="_GoBack"/>
+      <w:bookmarkEnd w:id="0"/>
+    </w:p>
+    <w:p>
+      <w:pPr>
+        <w:pStyle w:val="Heading1"/>
+        <w:jc w:val="both"/>
+      </w:pPr>
+      <w:r>
+        <w:t>What’s new in 1.8.3</w:t>
+      </w:r>
+    </w:p>
+    <w:p>
+      <w:pPr>
+        <w:pStyle w:val="ListParagraph"/>
+        <w:numPr>
+          <w:ilvl w:val="0"/>
+          <w:numId w:val="27"/>
+        </w:numPr>
+      </w:pPr>
+      <w:r>
+        <w:t>Update</w:t>
+      </w:r>
+      <w:r>
+        <w:t>d</w:t>
+      </w:r>
+      <w:r>
+        <w:t xml:space="preserve"> </w:t>
+      </w:r>
+      <w:proofErr w:type="spellStart"/>
+      <w:r>
+        <w:t>CacheSize</w:t>
+      </w:r>
+      <w:proofErr w:type="spellEnd"/>
+      <w:r>
+        <w:t xml:space="preserve"> checking so that a default value is no longer forced during client agent install, reinstall, or during any run of the script if the option is </w:t>
+      </w:r>
+      <w:r>
+        <w:t>omitted</w:t>
+      </w:r>
+      <w:r>
+        <w:t xml:space="preserve"> from the </w:t>
+      </w:r>
+      <w:r>
+        <w:t>configuration</w:t>
+      </w:r>
+      <w:r>
+        <w:t xml:space="preserve"> file or set to zero.</w:t>
+      </w:r>
+    </w:p>
+    <w:p>
+      <w:pPr>
+        <w:pStyle w:val="Heading1"/>
+        <w:jc w:val="both"/>
+      </w:pPr>
+      <w:r>
+        <w:t>What’s new in 1.8.2</w:t>
+      </w:r>
+    </w:p>
+    <w:p>
+      <w:pPr>
+        <w:pStyle w:val="ListParagraph"/>
+        <w:numPr>
+          <w:ilvl w:val="0"/>
+          <w:numId w:val="24"/>
+        </w:numPr>
+      </w:pPr>
+      <w:r>
+        <w:t xml:space="preserve">Updated log file handling when moving the log file to </w:t>
+      </w:r>
+      <w:proofErr w:type="spellStart"/>
+      <w:r>
+        <w:t>ccm</w:t>
+      </w:r>
+      <w:proofErr w:type="spellEnd"/>
+      <w:r>
+        <w:t xml:space="preserve">/logs. If a log file for the script already exists in </w:t>
+      </w:r>
+      <w:proofErr w:type="spellStart"/>
+      <w:r>
+        <w:t>ccm</w:t>
+      </w:r>
+      <w:proofErr w:type="spellEnd"/>
+      <w:r>
+        <w:t>/logs, it will be renamed to include the date and time and then the new log will be copied in.</w:t>
       </w:r>
     </w:p>
     <w:p>
@@ -35,16 +166,7 @@
         </w:numPr>
       </w:pPr>
       <w:r>
-        <w:t>Added pre-requisite</w:t>
-      </w:r>
-      <w:r>
-        <w:t xml:space="preserve"> checks to prevent script from performing any checks or installing</w:t>
-      </w:r>
-      <w:r>
-        <w:t xml:space="preserve"> </w:t>
-      </w:r>
-      <w:r>
-        <w:t>the client agent</w:t>
+        <w:t>Added pre-requisite checks to prevent script from performing any checks or installing the client agent</w:t>
       </w:r>
     </w:p>
     <w:p>
@@ -164,6 +286,7 @@
         <w:jc w:val="both"/>
       </w:pPr>
       <w:r>
+        <w:lastRenderedPageBreak/>
         <w:t>What’s new in 1.6.7</w:t>
       </w:r>
     </w:p>
@@ -248,7 +371,6 @@
         <w:jc w:val="both"/>
       </w:pPr>
       <w:r>
-        <w:lastRenderedPageBreak/>
         <w:t>What’s new in 1.6.1</w:t>
       </w:r>
     </w:p>
@@ -420,6 +542,7 @@
         <w:jc w:val="both"/>
       </w:pPr>
       <w:r>
+        <w:lastRenderedPageBreak/>
         <w:t>What’s new in 1.54</w:t>
       </w:r>
     </w:p>
@@ -507,7 +630,6 @@
         <w:jc w:val="both"/>
       </w:pPr>
       <w:r>
-        <w:lastRenderedPageBreak/>
         <w:t>What’s new in 1.51</w:t>
       </w:r>
     </w:p>
@@ -741,6 +863,7 @@
         <w:jc w:val="both"/>
       </w:pPr>
       <w:r>
+        <w:lastRenderedPageBreak/>
         <w:t>Why use a Startup Script for ConfigMgr</w:t>
       </w:r>
       <w:r>
@@ -789,11 +912,7 @@
         <w:jc w:val="both"/>
       </w:pPr>
       <w:r>
-        <w:t xml:space="preserve">This script was inspired by those other scripts, however, in reviewing the other scripts that I had at my disposal, I had a hard time recommending them for use at my customers. This was mainly because I didn’t </w:t>
-      </w:r>
-      <w:r>
-        <w:lastRenderedPageBreak/>
-        <w:t xml:space="preserve">know exactly what the scripts did. A lot of time and effort were put into the other scripts, but they were not straight-forward and tended to resemble spaghetti; they were also </w:t>
+        <w:t xml:space="preserve">This script was inspired by those other scripts, however, in reviewing the other scripts that I had at my disposal, I had a hard time recommending them for use at my customers. This was mainly because I didn’t know exactly what the scripts did. A lot of time and effort were put into the other scripts, but they were not straight-forward and tended to resemble spaghetti; they were also </w:t>
       </w:r>
       <w:r>
         <w:t xml:space="preserve">somewhat difficult to configure, decipher, and </w:t>
@@ -1017,6 +1136,7 @@
         <w:pStyle w:val="Heading2"/>
       </w:pPr>
       <w:r>
+        <w:lastRenderedPageBreak/>
         <w:t>What this script does not do</w:t>
       </w:r>
     </w:p>
@@ -1076,10 +1196,10 @@
       </w:pPr>
       <w:r>
         <w:object w:dxaOrig="16846" w:dyaOrig="14371" w14:anchorId="1BDEF0A7">
-          <v:shape id="_x0000_i1026" type="#_x0000_t75" style="width:467.4pt;height:398.7pt" o:ole="">
+          <v:shape id="_x0000_i1026" type="#_x0000_t75" style="width:467.65pt;height:399.1pt" o:ole="">
             <v:imagedata r:id="rId6" o:title=""/>
           </v:shape>
-          <o:OLEObject Type="Embed" ProgID="Visio.Drawing.15" ShapeID="_x0000_i1026" DrawAspect="Content" ObjectID="_1574955071" r:id="rId7"/>
+          <o:OLEObject Type="Embed" ProgID="Visio.Drawing.15" ShapeID="_x0000_i1026" DrawAspect="Content" ObjectID="_1626544328" r:id="rId7"/>
         </w:object>
       </w:r>
     </w:p>
@@ -1149,6 +1269,7 @@
         <w:jc w:val="both"/>
       </w:pPr>
       <w:r>
+        <w:lastRenderedPageBreak/>
         <w:t>Attributes</w:t>
       </w:r>
     </w:p>
@@ -1184,30 +1305,299 @@
         <w:jc w:val="both"/>
       </w:pPr>
       <w:r>
+        <w:t>Valid Options</w:t>
+      </w:r>
+    </w:p>
+    <w:p>
+      <w:pPr>
+        <w:jc w:val="both"/>
+      </w:pPr>
+      <w:r>
+        <w:t>The following are the available options and their associated functionality:</w:t>
+      </w:r>
+    </w:p>
+    <w:p>
+      <w:pPr>
+        <w:jc w:val="both"/>
+        <w:rPr>
+          <w:rStyle w:val="Strong"/>
+        </w:rPr>
+      </w:pPr>
+      <w:r>
+        <w:rPr>
+          <w:rStyle w:val="Strong"/>
+        </w:rPr>
+        <w:t>LocalAdmin</w:t>
+      </w:r>
+    </w:p>
+    <w:p>
+      <w:pPr>
+        <w:ind w:left="720"/>
+        <w:jc w:val="both"/>
+      </w:pPr>
+      <w:r>
+        <w:t>No default value. If not specified, nothing is added to the local administrators group.</w:t>
+      </w:r>
+    </w:p>
+    <w:p>
+      <w:pPr>
+        <w:ind w:left="720"/>
+        <w:jc w:val="both"/>
+      </w:pPr>
+      <w:r>
+        <w:t>Defines the account or group to add to the local administrators group.</w:t>
+      </w:r>
+    </w:p>
+    <w:p>
+      <w:pPr>
+        <w:ind w:left="720"/>
+        <w:jc w:val="both"/>
+      </w:pPr>
+      <w:r>
+        <w:t>To specify multiple accounts or groups, comma-separate them.</w:t>
+      </w:r>
+    </w:p>
+    <w:p>
+      <w:pPr>
+        <w:ind w:left="720"/>
+        <w:jc w:val="both"/>
+        <w:rPr>
+          <w:rStyle w:val="SubtleEmphasis"/>
+        </w:rPr>
+      </w:pPr>
+      <w:r>
+        <w:rPr>
+          <w:rStyle w:val="SubtleEmphasis"/>
+        </w:rPr>
+        <w:t>Note the use of a forward-slash instead of a back-slash.</w:t>
+      </w:r>
+    </w:p>
+    <w:p>
+      <w:pPr>
+        <w:ind w:left="720"/>
+        <w:jc w:val="both"/>
+      </w:pPr>
+      <w:r>
+        <w:t>Example</w:t>
+      </w:r>
+      <w:r>
+        <w:t>s</w:t>
+      </w:r>
+      <w:r>
+        <w:t xml:space="preserve">: </w:t>
+      </w:r>
+    </w:p>
+    <w:p>
+      <w:pPr>
+        <w:ind w:left="720"/>
+        <w:jc w:val="both"/>
+        <w:rPr>
+          <w:rStyle w:val="Example"/>
+        </w:rPr>
+      </w:pPr>
+      <w:r>
+        <w:rPr>
+          <w:rStyle w:val="Example"/>
+        </w:rPr>
+        <w:t>&lt;Option Name="LocalAdmin"&gt;domain/paul&lt;/Option&gt;</w:t>
+      </w:r>
+    </w:p>
+    <w:p>
+      <w:pPr>
+        <w:ind w:left="720"/>
+        <w:jc w:val="both"/>
+        <w:rPr>
+          <w:rStyle w:val="Example"/>
+        </w:rPr>
+      </w:pPr>
+      <w:r>
+        <w:rPr>
+          <w:rStyle w:val="Example"/>
+        </w:rPr>
+        <w:t>&lt;Option Name="LocalAdmin"&gt;domain/paul,domain/bob</w:t>
+      </w:r>
+      <w:r>
+        <w:rPr>
+          <w:rStyle w:val="Example"/>
+        </w:rPr>
+        <w:t>,domain/HelpDesk</w:t>
+      </w:r>
+      <w:r>
+        <w:rPr>
+          <w:rStyle w:val="Example"/>
+        </w:rPr>
+        <w:t>&lt;/Option&gt;</w:t>
+      </w:r>
+    </w:p>
+    <w:p>
+      <w:pPr>
+        <w:jc w:val="both"/>
+        <w:rPr>
+          <w:rStyle w:val="Strong"/>
+        </w:rPr>
+      </w:pPr>
+      <w:r>
+        <w:rPr>
+          <w:rStyle w:val="Strong"/>
+        </w:rPr>
+        <w:t>SiteCode</w:t>
+      </w:r>
+    </w:p>
+    <w:p>
+      <w:pPr>
+        <w:ind w:left="720"/>
+        <w:jc w:val="both"/>
+      </w:pPr>
+      <w:r>
+        <w:t>No default value.</w:t>
+      </w:r>
+    </w:p>
+    <w:p>
+      <w:pPr>
+        <w:ind w:left="720"/>
+        <w:jc w:val="both"/>
+        <w:rPr>
+          <w:rStyle w:val="Example"/>
+        </w:rPr>
+      </w:pPr>
+      <w:r>
+        <w:t>Defines the site code to use during script initiated client agent installation.</w:t>
+      </w:r>
+    </w:p>
+    <w:p>
+      <w:pPr>
+        <w:ind w:left="720"/>
+        <w:jc w:val="both"/>
+      </w:pPr>
+      <w:r>
+        <w:t xml:space="preserve">Example: </w:t>
+      </w:r>
+      <w:r>
+        <w:rPr>
+          <w:rStyle w:val="Example"/>
+        </w:rPr>
+        <w:t>&lt;Option Name="SiteCode"&gt;Auto&lt;/Option&gt;</w:t>
+      </w:r>
+    </w:p>
+    <w:p>
+      <w:pPr>
+        <w:jc w:val="both"/>
+        <w:rPr>
+          <w:rStyle w:val="Strong"/>
+        </w:rPr>
+      </w:pPr>
+      <w:r>
+        <w:rPr>
+          <w:rStyle w:val="Strong"/>
+        </w:rPr>
+        <w:t>CacheSize</w:t>
+      </w:r>
+    </w:p>
+    <w:p>
+      <w:pPr>
+        <w:ind w:left="720"/>
+        <w:jc w:val="both"/>
+      </w:pPr>
+      <w:r>
+        <w:t>Default value = 5120</w:t>
+      </w:r>
+    </w:p>
+    <w:p>
+      <w:pPr>
+        <w:ind w:left="720"/>
+        <w:jc w:val="both"/>
+      </w:pPr>
+      <w:r>
+        <w:t>Defines the Cache Size to specify during script initiated client agent installation and to set all clients to.</w:t>
+      </w:r>
+    </w:p>
+    <w:p>
+      <w:pPr>
+        <w:ind w:left="720"/>
+        <w:jc w:val="both"/>
+      </w:pPr>
+      <w:r>
+        <w:t xml:space="preserve">Example: </w:t>
+      </w:r>
+      <w:r>
+        <w:rPr>
+          <w:rStyle w:val="Example"/>
+        </w:rPr>
+        <w:t>&lt;Option Name="CacheSize"&gt;8120&lt;/Option&gt;</w:t>
+      </w:r>
+    </w:p>
+    <w:p>
+      <w:pPr>
+        <w:jc w:val="both"/>
+        <w:rPr>
+          <w:rStyle w:val="Strong"/>
+        </w:rPr>
+      </w:pPr>
+      <w:r>
+        <w:rPr>
+          <w:rStyle w:val="Strong"/>
+        </w:rPr>
+        <w:t>AgentVersion</w:t>
+      </w:r>
+    </w:p>
+    <w:p>
+      <w:pPr>
+        <w:ind w:left="720"/>
+        <w:jc w:val="both"/>
+      </w:pPr>
+      <w:r>
+        <w:t xml:space="preserve">Default value = </w:t>
+      </w:r>
+      <w:r>
+        <w:t>4.00.6487.2000</w:t>
+      </w:r>
+    </w:p>
+    <w:p>
+      <w:pPr>
+        <w:ind w:left="720"/>
+        <w:jc w:val="both"/>
+      </w:pPr>
+      <w:r>
+        <w:t>Defines the minimum client agent version. Systems with version less than this value will have the client agent install triggered.</w:t>
+      </w:r>
+    </w:p>
+    <w:p>
+      <w:pPr>
+        <w:ind w:left="720"/>
+        <w:jc w:val="both"/>
+      </w:pPr>
+      <w:r>
+        <w:t xml:space="preserve">Example: </w:t>
+      </w:r>
+      <w:r>
+        <w:rPr>
+          <w:rStyle w:val="Example"/>
+        </w:rPr>
+        <w:t>&lt;Option Name="AgentVersion"&gt;4.00.6487.2000&lt;/Option&gt;</w:t>
+      </w:r>
+    </w:p>
+    <w:p>
+      <w:pPr>
+        <w:jc w:val="both"/>
+        <w:rPr>
+          <w:rStyle w:val="Strong"/>
+        </w:rPr>
+      </w:pPr>
+      <w:r>
+        <w:rPr>
+          <w:rStyle w:val="Strong"/>
+        </w:rPr>
+        <w:t>MinimumInterval</w:t>
+      </w:r>
+    </w:p>
+    <w:p>
+      <w:pPr>
+        <w:ind w:left="720"/>
+        <w:jc w:val="both"/>
+      </w:pPr>
+      <w:r>
         <w:lastRenderedPageBreak/>
-        <w:t>Valid Options</w:t>
-      </w:r>
-    </w:p>
-    <w:p>
-      <w:pPr>
-        <w:jc w:val="both"/>
-      </w:pPr>
-      <w:r>
-        <w:t>The following are the available options and their associated functionality:</w:t>
-      </w:r>
-    </w:p>
-    <w:p>
-      <w:pPr>
-        <w:jc w:val="both"/>
-        <w:rPr>
-          <w:rStyle w:val="Strong"/>
-        </w:rPr>
-      </w:pPr>
-      <w:r>
-        <w:rPr>
-          <w:rStyle w:val="Strong"/>
-        </w:rPr>
-        <w:t>LocalAdmin</w:t>
+        <w:t>Default value = 12</w:t>
       </w:r>
     </w:p>
     <w:p>
@@ -1216,276 +1606,6 @@
         <w:jc w:val="both"/>
       </w:pPr>
       <w:r>
-        <w:t>No default value. If not specified, nothing is added to the local administrators group.</w:t>
-      </w:r>
-    </w:p>
-    <w:p>
-      <w:pPr>
-        <w:ind w:left="720"/>
-        <w:jc w:val="both"/>
-      </w:pPr>
-      <w:r>
-        <w:t>Defines the account or group to add to the local administrators group.</w:t>
-      </w:r>
-    </w:p>
-    <w:p>
-      <w:pPr>
-        <w:ind w:left="720"/>
-        <w:jc w:val="both"/>
-      </w:pPr>
-      <w:r>
-        <w:t>To specify multiple accounts or groups, comma-separate them.</w:t>
-      </w:r>
-    </w:p>
-    <w:p>
-      <w:pPr>
-        <w:ind w:left="720"/>
-        <w:jc w:val="both"/>
-        <w:rPr>
-          <w:rStyle w:val="SubtleEmphasis"/>
-        </w:rPr>
-      </w:pPr>
-      <w:r>
-        <w:rPr>
-          <w:rStyle w:val="SubtleEmphasis"/>
-        </w:rPr>
-        <w:t>Note the use of a forward-slash instead of a back-slash.</w:t>
-      </w:r>
-    </w:p>
-    <w:p>
-      <w:pPr>
-        <w:ind w:left="720"/>
-        <w:jc w:val="both"/>
-      </w:pPr>
-      <w:r>
-        <w:t>Example</w:t>
-      </w:r>
-      <w:r>
-        <w:t>s</w:t>
-      </w:r>
-      <w:r>
-        <w:t xml:space="preserve">: </w:t>
-      </w:r>
-    </w:p>
-    <w:p>
-      <w:pPr>
-        <w:ind w:left="720"/>
-        <w:jc w:val="both"/>
-        <w:rPr>
-          <w:rStyle w:val="Example"/>
-        </w:rPr>
-      </w:pPr>
-      <w:r>
-        <w:rPr>
-          <w:rStyle w:val="Example"/>
-        </w:rPr>
-        <w:t>&lt;Option Name="LocalAdmin"&gt;domain/paul&lt;/Option&gt;</w:t>
-      </w:r>
-    </w:p>
-    <w:p>
-      <w:pPr>
-        <w:ind w:left="720"/>
-        <w:jc w:val="both"/>
-        <w:rPr>
-          <w:rStyle w:val="Example"/>
-        </w:rPr>
-      </w:pPr>
-      <w:r>
-        <w:rPr>
-          <w:rStyle w:val="Example"/>
-        </w:rPr>
-        <w:t>&lt;Option Name="LocalAdmin"&gt;domain/paul,domain/bob</w:t>
-      </w:r>
-      <w:r>
-        <w:rPr>
-          <w:rStyle w:val="Example"/>
-        </w:rPr>
-        <w:t>,domain/HelpDesk</w:t>
-      </w:r>
-      <w:r>
-        <w:rPr>
-          <w:rStyle w:val="Example"/>
-        </w:rPr>
-        <w:t>&lt;/Option&gt;</w:t>
-      </w:r>
-    </w:p>
-    <w:p>
-      <w:pPr>
-        <w:jc w:val="both"/>
-        <w:rPr>
-          <w:rStyle w:val="Strong"/>
-        </w:rPr>
-      </w:pPr>
-      <w:r>
-        <w:rPr>
-          <w:rStyle w:val="Strong"/>
-        </w:rPr>
-        <w:t>SiteCode</w:t>
-      </w:r>
-    </w:p>
-    <w:p>
-      <w:pPr>
-        <w:ind w:left="720"/>
-        <w:jc w:val="both"/>
-      </w:pPr>
-      <w:r>
-        <w:t>No default value.</w:t>
-      </w:r>
-    </w:p>
-    <w:p>
-      <w:pPr>
-        <w:ind w:left="720"/>
-        <w:jc w:val="both"/>
-        <w:rPr>
-          <w:rStyle w:val="Example"/>
-        </w:rPr>
-      </w:pPr>
-      <w:r>
-        <w:t>Defines the site code to use during script initiated client agent installation.</w:t>
-      </w:r>
-    </w:p>
-    <w:p>
-      <w:pPr>
-        <w:ind w:left="720"/>
-        <w:jc w:val="both"/>
-      </w:pPr>
-      <w:r>
-        <w:t xml:space="preserve">Example: </w:t>
-      </w:r>
-      <w:r>
-        <w:rPr>
-          <w:rStyle w:val="Example"/>
-        </w:rPr>
-        <w:t>&lt;Option Name="SiteCode"&gt;Auto&lt;/Option&gt;</w:t>
-      </w:r>
-    </w:p>
-    <w:p>
-      <w:pPr>
-        <w:jc w:val="both"/>
-        <w:rPr>
-          <w:rStyle w:val="Strong"/>
-        </w:rPr>
-      </w:pPr>
-      <w:r>
-        <w:rPr>
-          <w:rStyle w:val="Strong"/>
-        </w:rPr>
-        <w:t>CacheSize</w:t>
-      </w:r>
-    </w:p>
-    <w:p>
-      <w:pPr>
-        <w:ind w:left="720"/>
-        <w:jc w:val="both"/>
-      </w:pPr>
-      <w:r>
-        <w:t>Default value = 5120</w:t>
-      </w:r>
-    </w:p>
-    <w:p>
-      <w:pPr>
-        <w:ind w:left="720"/>
-        <w:jc w:val="both"/>
-      </w:pPr>
-      <w:r>
-        <w:t>Defines the Cache Size to specify during script initiated client agent installation and to set all clients to.</w:t>
-      </w:r>
-    </w:p>
-    <w:p>
-      <w:pPr>
-        <w:ind w:left="720"/>
-        <w:jc w:val="both"/>
-      </w:pPr>
-      <w:r>
-        <w:t xml:space="preserve">Example: </w:t>
-      </w:r>
-      <w:r>
-        <w:rPr>
-          <w:rStyle w:val="Example"/>
-        </w:rPr>
-        <w:t>&lt;Option Name="CacheSize"&gt;8120&lt;/Option&gt;</w:t>
-      </w:r>
-    </w:p>
-    <w:p>
-      <w:pPr>
-        <w:jc w:val="both"/>
-        <w:rPr>
-          <w:rStyle w:val="Strong"/>
-        </w:rPr>
-      </w:pPr>
-      <w:r>
-        <w:rPr>
-          <w:rStyle w:val="Strong"/>
-        </w:rPr>
-        <w:t>AgentVersion</w:t>
-      </w:r>
-    </w:p>
-    <w:p>
-      <w:pPr>
-        <w:ind w:left="720"/>
-        <w:jc w:val="both"/>
-      </w:pPr>
-      <w:r>
-        <w:t xml:space="preserve">Default value = </w:t>
-      </w:r>
-      <w:r>
-        <w:t>4.00.6487.2000</w:t>
-      </w:r>
-    </w:p>
-    <w:p>
-      <w:pPr>
-        <w:ind w:left="720"/>
-        <w:jc w:val="both"/>
-      </w:pPr>
-      <w:r>
-        <w:t>Defines the minimum client agent version. Systems with version less than this value will have the client agent install triggered.</w:t>
-      </w:r>
-    </w:p>
-    <w:p>
-      <w:pPr>
-        <w:ind w:left="720"/>
-        <w:jc w:val="both"/>
-      </w:pPr>
-      <w:r>
-        <w:t xml:space="preserve">Example: </w:t>
-      </w:r>
-      <w:r>
-        <w:rPr>
-          <w:rStyle w:val="Example"/>
-        </w:rPr>
-        <w:t>&lt;Option Name="AgentVersion"&gt;4.00.6487.2000&lt;/Option&gt;</w:t>
-      </w:r>
-    </w:p>
-    <w:p>
-      <w:pPr>
-        <w:jc w:val="both"/>
-        <w:rPr>
-          <w:rStyle w:val="Strong"/>
-        </w:rPr>
-      </w:pPr>
-      <w:r>
-        <w:rPr>
-          <w:rStyle w:val="Strong"/>
-        </w:rPr>
-        <w:t>MinimumInterval</w:t>
-      </w:r>
-    </w:p>
-    <w:p>
-      <w:pPr>
-        <w:ind w:left="720"/>
-        <w:jc w:val="both"/>
-      </w:pPr>
-      <w:r>
-        <w:t>Default value = 12</w:t>
-      </w:r>
-    </w:p>
-    <w:p>
-      <w:pPr>
-        <w:ind w:left="720"/>
-        <w:jc w:val="both"/>
-      </w:pPr>
-      <w:r>
-        <w:lastRenderedPageBreak/>
         <w:t>The minimum number of hours between the script running, i.e., if the script starts before this number of hours has passed since the last successful run, the script will simply exit without performing any activity.</w:t>
       </w:r>
     </w:p>
@@ -1800,6 +1920,7 @@
         <w:jc w:val="both"/>
       </w:pPr>
       <w:r>
+        <w:lastRenderedPageBreak/>
         <w:t>No default value. If this value is not specified, a bad file will not be created.</w:t>
       </w:r>
     </w:p>
@@ -1809,7 +1930,6 @@
         <w:jc w:val="both"/>
       </w:pPr>
       <w:r>
-        <w:lastRenderedPageBreak/>
         <w:t xml:space="preserve">Defines the </w:t>
       </w:r>
       <w:r>
@@ -2778,16 +2898,16 @@
         </w:rPr>
         <w:t>True</w:t>
       </w:r>
-      <w:bookmarkStart w:id="0" w:name="OLE_LINK1"/>
-      <w:bookmarkStart w:id="1" w:name="OLE_LINK2"/>
+      <w:bookmarkStart w:id="1" w:name="OLE_LINK1"/>
+      <w:bookmarkStart w:id="2" w:name="OLE_LINK2"/>
       <w:r>
         <w:rPr>
           <w:rStyle w:val="Example"/>
         </w:rPr>
         <w:t>"</w:t>
       </w:r>
-      <w:bookmarkEnd w:id="0"/>
       <w:bookmarkEnd w:id="1"/>
+      <w:bookmarkEnd w:id="2"/>
       <w:r>
         <w:rPr>
           <w:rStyle w:val="Example"/>
@@ -3366,8 +3486,6 @@
       <w:r>
         <w:t xml:space="preserve"> and Current Branch</w:t>
       </w:r>
-      <w:bookmarkStart w:id="2" w:name="_GoBack"/>
-      <w:bookmarkEnd w:id="2"/>
     </w:p>
     <w:p>
       <w:r>
@@ -3877,7 +3995,7 @@
         <v:path o:extrusionok="f" gradientshapeok="t" o:connecttype="rect"/>
         <o:lock v:ext="edit" aspectratio="t"/>
       </v:shapetype>
-      <v:shape id="_x0000_i1026" type="#_x0000_t75" style="width:52pt;height:49.95pt;visibility:visible;mso-wrap-style:square" o:bullet="t">
+      <v:shape id="_x0000_i1026" type="#_x0000_t75" style="width:51.45pt;height:50.05pt;visibility:visible;mso-wrap-style:square" o:bullet="t">
         <v:imagedata r:id="rId1" o:title=""/>
       </v:shape>
     </w:pict>
@@ -4335,6 +4453,119 @@
     </w:lvl>
   </w:abstractNum>
   <w:abstractNum w:abstractNumId="4" w15:restartNumberingAfterBreak="0">
+    <w:nsid w:val="168363E5"/>
+    <w:multiLevelType w:val="hybridMultilevel"/>
+    <w:tmpl w:val="2A7E6D2C"/>
+    <w:lvl w:ilvl="0" w:tplc="04090001">
+      <w:start w:val="1"/>
+      <w:numFmt w:val="bullet"/>
+      <w:lvlText w:val=""/>
+      <w:lvlJc w:val="left"/>
+      <w:pPr>
+        <w:ind w:left="720" w:hanging="360"/>
+      </w:pPr>
+      <w:rPr>
+        <w:rFonts w:ascii="Symbol" w:hAnsi="Symbol" w:hint="default"/>
+      </w:rPr>
+    </w:lvl>
+    <w:lvl w:ilvl="1" w:tplc="04090003" w:tentative="1">
+      <w:start w:val="1"/>
+      <w:numFmt w:val="bullet"/>
+      <w:lvlText w:val="o"/>
+      <w:lvlJc w:val="left"/>
+      <w:pPr>
+        <w:ind w:left="1440" w:hanging="360"/>
+      </w:pPr>
+      <w:rPr>
+        <w:rFonts w:ascii="Courier New" w:hAnsi="Courier New" w:cs="Courier New" w:hint="default"/>
+      </w:rPr>
+    </w:lvl>
+    <w:lvl w:ilvl="2" w:tplc="04090005" w:tentative="1">
+      <w:start w:val="1"/>
+      <w:numFmt w:val="bullet"/>
+      <w:lvlText w:val=""/>
+      <w:lvlJc w:val="left"/>
+      <w:pPr>
+        <w:ind w:left="2160" w:hanging="360"/>
+      </w:pPr>
+      <w:rPr>
+        <w:rFonts w:ascii="Wingdings" w:hAnsi="Wingdings" w:hint="default"/>
+      </w:rPr>
+    </w:lvl>
+    <w:lvl w:ilvl="3" w:tplc="04090001" w:tentative="1">
+      <w:start w:val="1"/>
+      <w:numFmt w:val="bullet"/>
+      <w:lvlText w:val=""/>
+      <w:lvlJc w:val="left"/>
+      <w:pPr>
+        <w:ind w:left="2880" w:hanging="360"/>
+      </w:pPr>
+      <w:rPr>
+        <w:rFonts w:ascii="Symbol" w:hAnsi="Symbol" w:hint="default"/>
+      </w:rPr>
+    </w:lvl>
+    <w:lvl w:ilvl="4" w:tplc="04090003" w:tentative="1">
+      <w:start w:val="1"/>
+      <w:numFmt w:val="bullet"/>
+      <w:lvlText w:val="o"/>
+      <w:lvlJc w:val="left"/>
+      <w:pPr>
+        <w:ind w:left="3600" w:hanging="360"/>
+      </w:pPr>
+      <w:rPr>
+        <w:rFonts w:ascii="Courier New" w:hAnsi="Courier New" w:cs="Courier New" w:hint="default"/>
+      </w:rPr>
+    </w:lvl>
+    <w:lvl w:ilvl="5" w:tplc="04090005" w:tentative="1">
+      <w:start w:val="1"/>
+      <w:numFmt w:val="bullet"/>
+      <w:lvlText w:val=""/>
+      <w:lvlJc w:val="left"/>
+      <w:pPr>
+        <w:ind w:left="4320" w:hanging="360"/>
+      </w:pPr>
+      <w:rPr>
+        <w:rFonts w:ascii="Wingdings" w:hAnsi="Wingdings" w:hint="default"/>
+      </w:rPr>
+    </w:lvl>
+    <w:lvl w:ilvl="6" w:tplc="04090001" w:tentative="1">
+      <w:start w:val="1"/>
+      <w:numFmt w:val="bullet"/>
+      <w:lvlText w:val=""/>
+      <w:lvlJc w:val="left"/>
+      <w:pPr>
+        <w:ind w:left="5040" w:hanging="360"/>
+      </w:pPr>
+      <w:rPr>
+        <w:rFonts w:ascii="Symbol" w:hAnsi="Symbol" w:hint="default"/>
+      </w:rPr>
+    </w:lvl>
+    <w:lvl w:ilvl="7" w:tplc="04090003" w:tentative="1">
+      <w:start w:val="1"/>
+      <w:numFmt w:val="bullet"/>
+      <w:lvlText w:val="o"/>
+      <w:lvlJc w:val="left"/>
+      <w:pPr>
+        <w:ind w:left="5760" w:hanging="360"/>
+      </w:pPr>
+      <w:rPr>
+        <w:rFonts w:ascii="Courier New" w:hAnsi="Courier New" w:cs="Courier New" w:hint="default"/>
+      </w:rPr>
+    </w:lvl>
+    <w:lvl w:ilvl="8" w:tplc="04090005" w:tentative="1">
+      <w:start w:val="1"/>
+      <w:numFmt w:val="bullet"/>
+      <w:lvlText w:val=""/>
+      <w:lvlJc w:val="left"/>
+      <w:pPr>
+        <w:ind w:left="6480" w:hanging="360"/>
+      </w:pPr>
+      <w:rPr>
+        <w:rFonts w:ascii="Wingdings" w:hAnsi="Wingdings" w:hint="default"/>
+      </w:rPr>
+    </w:lvl>
+  </w:abstractNum>
+  <w:abstractNum w:abstractNumId="5" w15:restartNumberingAfterBreak="0">
     <w:nsid w:val="1D1A19E0"/>
     <w:multiLevelType w:val="hybridMultilevel"/>
     <w:tmpl w:val="C1BAB700"/>
@@ -4447,7 +4678,7 @@
       </w:rPr>
     </w:lvl>
   </w:abstractNum>
-  <w:abstractNum w:abstractNumId="5" w15:restartNumberingAfterBreak="0">
+  <w:abstractNum w:abstractNumId="6" w15:restartNumberingAfterBreak="0">
     <w:nsid w:val="2EB50DD7"/>
     <w:multiLevelType w:val="hybridMultilevel"/>
     <w:tmpl w:val="5B9847DC"/>
@@ -4560,7 +4791,7 @@
       </w:rPr>
     </w:lvl>
   </w:abstractNum>
-  <w:abstractNum w:abstractNumId="6" w15:restartNumberingAfterBreak="0">
+  <w:abstractNum w:abstractNumId="7" w15:restartNumberingAfterBreak="0">
     <w:nsid w:val="321F7BA7"/>
     <w:multiLevelType w:val="hybridMultilevel"/>
     <w:tmpl w:val="F7B43598"/>
@@ -4673,7 +4904,120 @@
       </w:rPr>
     </w:lvl>
   </w:abstractNum>
-  <w:abstractNum w:abstractNumId="7" w15:restartNumberingAfterBreak="0">
+  <w:abstractNum w:abstractNumId="8" w15:restartNumberingAfterBreak="0">
+    <w:nsid w:val="36796F89"/>
+    <w:multiLevelType w:val="hybridMultilevel"/>
+    <w:tmpl w:val="663EEE78"/>
+    <w:lvl w:ilvl="0" w:tplc="04090001">
+      <w:start w:val="1"/>
+      <w:numFmt w:val="bullet"/>
+      <w:lvlText w:val=""/>
+      <w:lvlJc w:val="left"/>
+      <w:pPr>
+        <w:ind w:left="720" w:hanging="360"/>
+      </w:pPr>
+      <w:rPr>
+        <w:rFonts w:ascii="Symbol" w:hAnsi="Symbol" w:hint="default"/>
+      </w:rPr>
+    </w:lvl>
+    <w:lvl w:ilvl="1" w:tplc="04090003" w:tentative="1">
+      <w:start w:val="1"/>
+      <w:numFmt w:val="bullet"/>
+      <w:lvlText w:val="o"/>
+      <w:lvlJc w:val="left"/>
+      <w:pPr>
+        <w:ind w:left="1440" w:hanging="360"/>
+      </w:pPr>
+      <w:rPr>
+        <w:rFonts w:ascii="Courier New" w:hAnsi="Courier New" w:cs="Courier New" w:hint="default"/>
+      </w:rPr>
+    </w:lvl>
+    <w:lvl w:ilvl="2" w:tplc="04090005" w:tentative="1">
+      <w:start w:val="1"/>
+      <w:numFmt w:val="bullet"/>
+      <w:lvlText w:val=""/>
+      <w:lvlJc w:val="left"/>
+      <w:pPr>
+        <w:ind w:left="2160" w:hanging="360"/>
+      </w:pPr>
+      <w:rPr>
+        <w:rFonts w:ascii="Wingdings" w:hAnsi="Wingdings" w:hint="default"/>
+      </w:rPr>
+    </w:lvl>
+    <w:lvl w:ilvl="3" w:tplc="04090001" w:tentative="1">
+      <w:start w:val="1"/>
+      <w:numFmt w:val="bullet"/>
+      <w:lvlText w:val=""/>
+      <w:lvlJc w:val="left"/>
+      <w:pPr>
+        <w:ind w:left="2880" w:hanging="360"/>
+      </w:pPr>
+      <w:rPr>
+        <w:rFonts w:ascii="Symbol" w:hAnsi="Symbol" w:hint="default"/>
+      </w:rPr>
+    </w:lvl>
+    <w:lvl w:ilvl="4" w:tplc="04090003" w:tentative="1">
+      <w:start w:val="1"/>
+      <w:numFmt w:val="bullet"/>
+      <w:lvlText w:val="o"/>
+      <w:lvlJc w:val="left"/>
+      <w:pPr>
+        <w:ind w:left="3600" w:hanging="360"/>
+      </w:pPr>
+      <w:rPr>
+        <w:rFonts w:ascii="Courier New" w:hAnsi="Courier New" w:cs="Courier New" w:hint="default"/>
+      </w:rPr>
+    </w:lvl>
+    <w:lvl w:ilvl="5" w:tplc="04090005" w:tentative="1">
+      <w:start w:val="1"/>
+      <w:numFmt w:val="bullet"/>
+      <w:lvlText w:val=""/>
+      <w:lvlJc w:val="left"/>
+      <w:pPr>
+        <w:ind w:left="4320" w:hanging="360"/>
+      </w:pPr>
+      <w:rPr>
+        <w:rFonts w:ascii="Wingdings" w:hAnsi="Wingdings" w:hint="default"/>
+      </w:rPr>
+    </w:lvl>
+    <w:lvl w:ilvl="6" w:tplc="04090001" w:tentative="1">
+      <w:start w:val="1"/>
+      <w:numFmt w:val="bullet"/>
+      <w:lvlText w:val=""/>
+      <w:lvlJc w:val="left"/>
+      <w:pPr>
+        <w:ind w:left="5040" w:hanging="360"/>
+      </w:pPr>
+      <w:rPr>
+        <w:rFonts w:ascii="Symbol" w:hAnsi="Symbol" w:hint="default"/>
+      </w:rPr>
+    </w:lvl>
+    <w:lvl w:ilvl="7" w:tplc="04090003" w:tentative="1">
+      <w:start w:val="1"/>
+      <w:numFmt w:val="bullet"/>
+      <w:lvlText w:val="o"/>
+      <w:lvlJc w:val="left"/>
+      <w:pPr>
+        <w:ind w:left="5760" w:hanging="360"/>
+      </w:pPr>
+      <w:rPr>
+        <w:rFonts w:ascii="Courier New" w:hAnsi="Courier New" w:cs="Courier New" w:hint="default"/>
+      </w:rPr>
+    </w:lvl>
+    <w:lvl w:ilvl="8" w:tplc="04090005" w:tentative="1">
+      <w:start w:val="1"/>
+      <w:numFmt w:val="bullet"/>
+      <w:lvlText w:val=""/>
+      <w:lvlJc w:val="left"/>
+      <w:pPr>
+        <w:ind w:left="6480" w:hanging="360"/>
+      </w:pPr>
+      <w:rPr>
+        <w:rFonts w:ascii="Wingdings" w:hAnsi="Wingdings" w:hint="default"/>
+      </w:rPr>
+    </w:lvl>
+  </w:abstractNum>
+  <w:abstractNum w:abstractNumId="9" w15:restartNumberingAfterBreak="0">
     <w:nsid w:val="38222DD6"/>
     <w:multiLevelType w:val="hybridMultilevel"/>
     <w:tmpl w:val="487ACA6C"/>
@@ -4786,7 +5130,7 @@
       </w:rPr>
     </w:lvl>
   </w:abstractNum>
-  <w:abstractNum w:abstractNumId="8" w15:restartNumberingAfterBreak="0">
+  <w:abstractNum w:abstractNumId="10" w15:restartNumberingAfterBreak="0">
     <w:nsid w:val="390A67EC"/>
     <w:multiLevelType w:val="hybridMultilevel"/>
     <w:tmpl w:val="4D10B632"/>
@@ -4899,7 +5243,7 @@
       </w:rPr>
     </w:lvl>
   </w:abstractNum>
-  <w:abstractNum w:abstractNumId="9" w15:restartNumberingAfterBreak="0">
+  <w:abstractNum w:abstractNumId="11" w15:restartNumberingAfterBreak="0">
     <w:nsid w:val="39D01BC5"/>
     <w:multiLevelType w:val="hybridMultilevel"/>
     <w:tmpl w:val="A40E3D3A"/>
@@ -4988,7 +5332,7 @@
       </w:pPr>
     </w:lvl>
   </w:abstractNum>
-  <w:abstractNum w:abstractNumId="10" w15:restartNumberingAfterBreak="0">
+  <w:abstractNum w:abstractNumId="12" w15:restartNumberingAfterBreak="0">
     <w:nsid w:val="3D744676"/>
     <w:multiLevelType w:val="hybridMultilevel"/>
     <w:tmpl w:val="AA540956"/>
@@ -5101,7 +5445,7 @@
       </w:rPr>
     </w:lvl>
   </w:abstractNum>
-  <w:abstractNum w:abstractNumId="11" w15:restartNumberingAfterBreak="0">
+  <w:abstractNum w:abstractNumId="13" w15:restartNumberingAfterBreak="0">
     <w:nsid w:val="3FE91EDD"/>
     <w:multiLevelType w:val="hybridMultilevel"/>
     <w:tmpl w:val="86B2F984"/>
@@ -5214,7 +5558,7 @@
       </w:rPr>
     </w:lvl>
   </w:abstractNum>
-  <w:abstractNum w:abstractNumId="12" w15:restartNumberingAfterBreak="0">
+  <w:abstractNum w:abstractNumId="14" w15:restartNumberingAfterBreak="0">
     <w:nsid w:val="40AD684E"/>
     <w:multiLevelType w:val="hybridMultilevel"/>
     <w:tmpl w:val="A12824E8"/>
@@ -5327,7 +5671,7 @@
       </w:rPr>
     </w:lvl>
   </w:abstractNum>
-  <w:abstractNum w:abstractNumId="13" w15:restartNumberingAfterBreak="0">
+  <w:abstractNum w:abstractNumId="15" w15:restartNumberingAfterBreak="0">
     <w:nsid w:val="49186028"/>
     <w:multiLevelType w:val="hybridMultilevel"/>
     <w:tmpl w:val="6B28365E"/>
@@ -5440,7 +5784,7 @@
       </w:rPr>
     </w:lvl>
   </w:abstractNum>
-  <w:abstractNum w:abstractNumId="14" w15:restartNumberingAfterBreak="0">
+  <w:abstractNum w:abstractNumId="16" w15:restartNumberingAfterBreak="0">
     <w:nsid w:val="4A270A33"/>
     <w:multiLevelType w:val="hybridMultilevel"/>
     <w:tmpl w:val="F8C0A25C"/>
@@ -5553,7 +5897,7 @@
       </w:rPr>
     </w:lvl>
   </w:abstractNum>
-  <w:abstractNum w:abstractNumId="15" w15:restartNumberingAfterBreak="0">
+  <w:abstractNum w:abstractNumId="17" w15:restartNumberingAfterBreak="0">
     <w:nsid w:val="4C4255D1"/>
     <w:multiLevelType w:val="hybridMultilevel"/>
     <w:tmpl w:val="04A20652"/>
@@ -5666,7 +6010,7 @@
       </w:rPr>
     </w:lvl>
   </w:abstractNum>
-  <w:abstractNum w:abstractNumId="16" w15:restartNumberingAfterBreak="0">
+  <w:abstractNum w:abstractNumId="18" w15:restartNumberingAfterBreak="0">
     <w:nsid w:val="4EE44D42"/>
     <w:multiLevelType w:val="hybridMultilevel"/>
     <w:tmpl w:val="342E13CC"/>
@@ -5779,7 +6123,7 @@
       </w:rPr>
     </w:lvl>
   </w:abstractNum>
-  <w:abstractNum w:abstractNumId="17" w15:restartNumberingAfterBreak="0">
+  <w:abstractNum w:abstractNumId="19" w15:restartNumberingAfterBreak="0">
     <w:nsid w:val="5A780546"/>
     <w:multiLevelType w:val="hybridMultilevel"/>
     <w:tmpl w:val="59FC9188"/>
@@ -5891,7 +6235,7 @@
       </w:rPr>
     </w:lvl>
   </w:abstractNum>
-  <w:abstractNum w:abstractNumId="18" w15:restartNumberingAfterBreak="0">
+  <w:abstractNum w:abstractNumId="20" w15:restartNumberingAfterBreak="0">
     <w:nsid w:val="612815C7"/>
     <w:multiLevelType w:val="hybridMultilevel"/>
     <w:tmpl w:val="5DC23DA2"/>
@@ -6004,7 +6348,120 @@
       </w:rPr>
     </w:lvl>
   </w:abstractNum>
-  <w:abstractNum w:abstractNumId="19" w15:restartNumberingAfterBreak="0">
+  <w:abstractNum w:abstractNumId="21" w15:restartNumberingAfterBreak="0">
+    <w:nsid w:val="63CE13F8"/>
+    <w:multiLevelType w:val="hybridMultilevel"/>
+    <w:tmpl w:val="810AE1EA"/>
+    <w:lvl w:ilvl="0" w:tplc="04090001">
+      <w:start w:val="1"/>
+      <w:numFmt w:val="bullet"/>
+      <w:lvlText w:val=""/>
+      <w:lvlJc w:val="left"/>
+      <w:pPr>
+        <w:ind w:left="720" w:hanging="360"/>
+      </w:pPr>
+      <w:rPr>
+        <w:rFonts w:ascii="Symbol" w:hAnsi="Symbol" w:hint="default"/>
+      </w:rPr>
+    </w:lvl>
+    <w:lvl w:ilvl="1" w:tplc="04090003" w:tentative="1">
+      <w:start w:val="1"/>
+      <w:numFmt w:val="bullet"/>
+      <w:lvlText w:val="o"/>
+      <w:lvlJc w:val="left"/>
+      <w:pPr>
+        <w:ind w:left="1440" w:hanging="360"/>
+      </w:pPr>
+      <w:rPr>
+        <w:rFonts w:ascii="Courier New" w:hAnsi="Courier New" w:cs="Courier New" w:hint="default"/>
+      </w:rPr>
+    </w:lvl>
+    <w:lvl w:ilvl="2" w:tplc="04090005" w:tentative="1">
+      <w:start w:val="1"/>
+      <w:numFmt w:val="bullet"/>
+      <w:lvlText w:val=""/>
+      <w:lvlJc w:val="left"/>
+      <w:pPr>
+        <w:ind w:left="2160" w:hanging="360"/>
+      </w:pPr>
+      <w:rPr>
+        <w:rFonts w:ascii="Wingdings" w:hAnsi="Wingdings" w:hint="default"/>
+      </w:rPr>
+    </w:lvl>
+    <w:lvl w:ilvl="3" w:tplc="04090001" w:tentative="1">
+      <w:start w:val="1"/>
+      <w:numFmt w:val="bullet"/>
+      <w:lvlText w:val=""/>
+      <w:lvlJc w:val="left"/>
+      <w:pPr>
+        <w:ind w:left="2880" w:hanging="360"/>
+      </w:pPr>
+      <w:rPr>
+        <w:rFonts w:ascii="Symbol" w:hAnsi="Symbol" w:hint="default"/>
+      </w:rPr>
+    </w:lvl>
+    <w:lvl w:ilvl="4" w:tplc="04090003" w:tentative="1">
+      <w:start w:val="1"/>
+      <w:numFmt w:val="bullet"/>
+      <w:lvlText w:val="o"/>
+      <w:lvlJc w:val="left"/>
+      <w:pPr>
+        <w:ind w:left="3600" w:hanging="360"/>
+      </w:pPr>
+      <w:rPr>
+        <w:rFonts w:ascii="Courier New" w:hAnsi="Courier New" w:cs="Courier New" w:hint="default"/>
+      </w:rPr>
+    </w:lvl>
+    <w:lvl w:ilvl="5" w:tplc="04090005" w:tentative="1">
+      <w:start w:val="1"/>
+      <w:numFmt w:val="bullet"/>
+      <w:lvlText w:val=""/>
+      <w:lvlJc w:val="left"/>
+      <w:pPr>
+        <w:ind w:left="4320" w:hanging="360"/>
+      </w:pPr>
+      <w:rPr>
+        <w:rFonts w:ascii="Wingdings" w:hAnsi="Wingdings" w:hint="default"/>
+      </w:rPr>
+    </w:lvl>
+    <w:lvl w:ilvl="6" w:tplc="04090001" w:tentative="1">
+      <w:start w:val="1"/>
+      <w:numFmt w:val="bullet"/>
+      <w:lvlText w:val=""/>
+      <w:lvlJc w:val="left"/>
+      <w:pPr>
+        <w:ind w:left="5040" w:hanging="360"/>
+      </w:pPr>
+      <w:rPr>
+        <w:rFonts w:ascii="Symbol" w:hAnsi="Symbol" w:hint="default"/>
+      </w:rPr>
+    </w:lvl>
+    <w:lvl w:ilvl="7" w:tplc="04090003" w:tentative="1">
+      <w:start w:val="1"/>
+      <w:numFmt w:val="bullet"/>
+      <w:lvlText w:val="o"/>
+      <w:lvlJc w:val="left"/>
+      <w:pPr>
+        <w:ind w:left="5760" w:hanging="360"/>
+      </w:pPr>
+      <w:rPr>
+        <w:rFonts w:ascii="Courier New" w:hAnsi="Courier New" w:cs="Courier New" w:hint="default"/>
+      </w:rPr>
+    </w:lvl>
+    <w:lvl w:ilvl="8" w:tplc="04090005" w:tentative="1">
+      <w:start w:val="1"/>
+      <w:numFmt w:val="bullet"/>
+      <w:lvlText w:val=""/>
+      <w:lvlJc w:val="left"/>
+      <w:pPr>
+        <w:ind w:left="6480" w:hanging="360"/>
+      </w:pPr>
+      <w:rPr>
+        <w:rFonts w:ascii="Wingdings" w:hAnsi="Wingdings" w:hint="default"/>
+      </w:rPr>
+    </w:lvl>
+  </w:abstractNum>
+  <w:abstractNum w:abstractNumId="22" w15:restartNumberingAfterBreak="0">
     <w:nsid w:val="6BC82ECC"/>
     <w:multiLevelType w:val="hybridMultilevel"/>
     <w:tmpl w:val="05BAF612"/>
@@ -6116,7 +6573,120 @@
       </w:rPr>
     </w:lvl>
   </w:abstractNum>
-  <w:abstractNum w:abstractNumId="20" w15:restartNumberingAfterBreak="0">
+  <w:abstractNum w:abstractNumId="23" w15:restartNumberingAfterBreak="0">
+    <w:nsid w:val="6C5B378F"/>
+    <w:multiLevelType w:val="hybridMultilevel"/>
+    <w:tmpl w:val="44EA16C4"/>
+    <w:lvl w:ilvl="0" w:tplc="04090001">
+      <w:start w:val="1"/>
+      <w:numFmt w:val="bullet"/>
+      <w:lvlText w:val=""/>
+      <w:lvlJc w:val="left"/>
+      <w:pPr>
+        <w:ind w:left="720" w:hanging="360"/>
+      </w:pPr>
+      <w:rPr>
+        <w:rFonts w:ascii="Symbol" w:hAnsi="Symbol" w:hint="default"/>
+      </w:rPr>
+    </w:lvl>
+    <w:lvl w:ilvl="1" w:tplc="04090003" w:tentative="1">
+      <w:start w:val="1"/>
+      <w:numFmt w:val="bullet"/>
+      <w:lvlText w:val="o"/>
+      <w:lvlJc w:val="left"/>
+      <w:pPr>
+        <w:ind w:left="1440" w:hanging="360"/>
+      </w:pPr>
+      <w:rPr>
+        <w:rFonts w:ascii="Courier New" w:hAnsi="Courier New" w:cs="Courier New" w:hint="default"/>
+      </w:rPr>
+    </w:lvl>
+    <w:lvl w:ilvl="2" w:tplc="04090005" w:tentative="1">
+      <w:start w:val="1"/>
+      <w:numFmt w:val="bullet"/>
+      <w:lvlText w:val=""/>
+      <w:lvlJc w:val="left"/>
+      <w:pPr>
+        <w:ind w:left="2160" w:hanging="360"/>
+      </w:pPr>
+      <w:rPr>
+        <w:rFonts w:ascii="Wingdings" w:hAnsi="Wingdings" w:hint="default"/>
+      </w:rPr>
+    </w:lvl>
+    <w:lvl w:ilvl="3" w:tplc="04090001" w:tentative="1">
+      <w:start w:val="1"/>
+      <w:numFmt w:val="bullet"/>
+      <w:lvlText w:val=""/>
+      <w:lvlJc w:val="left"/>
+      <w:pPr>
+        <w:ind w:left="2880" w:hanging="360"/>
+      </w:pPr>
+      <w:rPr>
+        <w:rFonts w:ascii="Symbol" w:hAnsi="Symbol" w:hint="default"/>
+      </w:rPr>
+    </w:lvl>
+    <w:lvl w:ilvl="4" w:tplc="04090003" w:tentative="1">
+      <w:start w:val="1"/>
+      <w:numFmt w:val="bullet"/>
+      <w:lvlText w:val="o"/>
+      <w:lvlJc w:val="left"/>
+      <w:pPr>
+        <w:ind w:left="3600" w:hanging="360"/>
+      </w:pPr>
+      <w:rPr>
+        <w:rFonts w:ascii="Courier New" w:hAnsi="Courier New" w:cs="Courier New" w:hint="default"/>
+      </w:rPr>
+    </w:lvl>
+    <w:lvl w:ilvl="5" w:tplc="04090005" w:tentative="1">
+      <w:start w:val="1"/>
+      <w:numFmt w:val="bullet"/>
+      <w:lvlText w:val=""/>
+      <w:lvlJc w:val="left"/>
+      <w:pPr>
+        <w:ind w:left="4320" w:hanging="360"/>
+      </w:pPr>
+      <w:rPr>
+        <w:rFonts w:ascii="Wingdings" w:hAnsi="Wingdings" w:hint="default"/>
+      </w:rPr>
+    </w:lvl>
+    <w:lvl w:ilvl="6" w:tplc="04090001" w:tentative="1">
+      <w:start w:val="1"/>
+      <w:numFmt w:val="bullet"/>
+      <w:lvlText w:val=""/>
+      <w:lvlJc w:val="left"/>
+      <w:pPr>
+        <w:ind w:left="5040" w:hanging="360"/>
+      </w:pPr>
+      <w:rPr>
+        <w:rFonts w:ascii="Symbol" w:hAnsi="Symbol" w:hint="default"/>
+      </w:rPr>
+    </w:lvl>
+    <w:lvl w:ilvl="7" w:tplc="04090003" w:tentative="1">
+      <w:start w:val="1"/>
+      <w:numFmt w:val="bullet"/>
+      <w:lvlText w:val="o"/>
+      <w:lvlJc w:val="left"/>
+      <w:pPr>
+        <w:ind w:left="5760" w:hanging="360"/>
+      </w:pPr>
+      <w:rPr>
+        <w:rFonts w:ascii="Courier New" w:hAnsi="Courier New" w:cs="Courier New" w:hint="default"/>
+      </w:rPr>
+    </w:lvl>
+    <w:lvl w:ilvl="8" w:tplc="04090005" w:tentative="1">
+      <w:start w:val="1"/>
+      <w:numFmt w:val="bullet"/>
+      <w:lvlText w:val=""/>
+      <w:lvlJc w:val="left"/>
+      <w:pPr>
+        <w:ind w:left="6480" w:hanging="360"/>
+      </w:pPr>
+      <w:rPr>
+        <w:rFonts w:ascii="Wingdings" w:hAnsi="Wingdings" w:hint="default"/>
+      </w:rPr>
+    </w:lvl>
+  </w:abstractNum>
+  <w:abstractNum w:abstractNumId="24" w15:restartNumberingAfterBreak="0">
     <w:nsid w:val="6C9A1BBC"/>
     <w:multiLevelType w:val="hybridMultilevel"/>
     <w:tmpl w:val="7AD8157C"/>
@@ -6229,10 +6799,236 @@
       </w:rPr>
     </w:lvl>
   </w:abstractNum>
-  <w:abstractNum w:abstractNumId="21" w15:restartNumberingAfterBreak="0">
+  <w:abstractNum w:abstractNumId="25" w15:restartNumberingAfterBreak="0">
     <w:nsid w:val="6F067925"/>
     <w:multiLevelType w:val="hybridMultilevel"/>
     <w:tmpl w:val="973C686A"/>
+    <w:lvl w:ilvl="0" w:tplc="04090001">
+      <w:start w:val="1"/>
+      <w:numFmt w:val="bullet"/>
+      <w:lvlText w:val=""/>
+      <w:lvlJc w:val="left"/>
+      <w:pPr>
+        <w:ind w:left="720" w:hanging="360"/>
+      </w:pPr>
+      <w:rPr>
+        <w:rFonts w:ascii="Symbol" w:hAnsi="Symbol" w:hint="default"/>
+      </w:rPr>
+    </w:lvl>
+    <w:lvl w:ilvl="1" w:tplc="04090003" w:tentative="1">
+      <w:start w:val="1"/>
+      <w:numFmt w:val="bullet"/>
+      <w:lvlText w:val="o"/>
+      <w:lvlJc w:val="left"/>
+      <w:pPr>
+        <w:ind w:left="1440" w:hanging="360"/>
+      </w:pPr>
+      <w:rPr>
+        <w:rFonts w:ascii="Courier New" w:hAnsi="Courier New" w:cs="Courier New" w:hint="default"/>
+      </w:rPr>
+    </w:lvl>
+    <w:lvl w:ilvl="2" w:tplc="04090005" w:tentative="1">
+      <w:start w:val="1"/>
+      <w:numFmt w:val="bullet"/>
+      <w:lvlText w:val=""/>
+      <w:lvlJc w:val="left"/>
+      <w:pPr>
+        <w:ind w:left="2160" w:hanging="360"/>
+      </w:pPr>
+      <w:rPr>
+        <w:rFonts w:ascii="Wingdings" w:hAnsi="Wingdings" w:hint="default"/>
+      </w:rPr>
+    </w:lvl>
+    <w:lvl w:ilvl="3" w:tplc="04090001" w:tentative="1">
+      <w:start w:val="1"/>
+      <w:numFmt w:val="bullet"/>
+      <w:lvlText w:val=""/>
+      <w:lvlJc w:val="left"/>
+      <w:pPr>
+        <w:ind w:left="2880" w:hanging="360"/>
+      </w:pPr>
+      <w:rPr>
+        <w:rFonts w:ascii="Symbol" w:hAnsi="Symbol" w:hint="default"/>
+      </w:rPr>
+    </w:lvl>
+    <w:lvl w:ilvl="4" w:tplc="04090003" w:tentative="1">
+      <w:start w:val="1"/>
+      <w:numFmt w:val="bullet"/>
+      <w:lvlText w:val="o"/>
+      <w:lvlJc w:val="left"/>
+      <w:pPr>
+        <w:ind w:left="3600" w:hanging="360"/>
+      </w:pPr>
+      <w:rPr>
+        <w:rFonts w:ascii="Courier New" w:hAnsi="Courier New" w:cs="Courier New" w:hint="default"/>
+      </w:rPr>
+    </w:lvl>
+    <w:lvl w:ilvl="5" w:tplc="04090005" w:tentative="1">
+      <w:start w:val="1"/>
+      <w:numFmt w:val="bullet"/>
+      <w:lvlText w:val=""/>
+      <w:lvlJc w:val="left"/>
+      <w:pPr>
+        <w:ind w:left="4320" w:hanging="360"/>
+      </w:pPr>
+      <w:rPr>
+        <w:rFonts w:ascii="Wingdings" w:hAnsi="Wingdings" w:hint="default"/>
+      </w:rPr>
+    </w:lvl>
+    <w:lvl w:ilvl="6" w:tplc="04090001" w:tentative="1">
+      <w:start w:val="1"/>
+      <w:numFmt w:val="bullet"/>
+      <w:lvlText w:val=""/>
+      <w:lvlJc w:val="left"/>
+      <w:pPr>
+        <w:ind w:left="5040" w:hanging="360"/>
+      </w:pPr>
+      <w:rPr>
+        <w:rFonts w:ascii="Symbol" w:hAnsi="Symbol" w:hint="default"/>
+      </w:rPr>
+    </w:lvl>
+    <w:lvl w:ilvl="7" w:tplc="04090003" w:tentative="1">
+      <w:start w:val="1"/>
+      <w:numFmt w:val="bullet"/>
+      <w:lvlText w:val="o"/>
+      <w:lvlJc w:val="left"/>
+      <w:pPr>
+        <w:ind w:left="5760" w:hanging="360"/>
+      </w:pPr>
+      <w:rPr>
+        <w:rFonts w:ascii="Courier New" w:hAnsi="Courier New" w:cs="Courier New" w:hint="default"/>
+      </w:rPr>
+    </w:lvl>
+    <w:lvl w:ilvl="8" w:tplc="04090005" w:tentative="1">
+      <w:start w:val="1"/>
+      <w:numFmt w:val="bullet"/>
+      <w:lvlText w:val=""/>
+      <w:lvlJc w:val="left"/>
+      <w:pPr>
+        <w:ind w:left="6480" w:hanging="360"/>
+      </w:pPr>
+      <w:rPr>
+        <w:rFonts w:ascii="Wingdings" w:hAnsi="Wingdings" w:hint="default"/>
+      </w:rPr>
+    </w:lvl>
+  </w:abstractNum>
+  <w:abstractNum w:abstractNumId="26" w15:restartNumberingAfterBreak="0">
+    <w:nsid w:val="7785739C"/>
+    <w:multiLevelType w:val="hybridMultilevel"/>
+    <w:tmpl w:val="E376DD44"/>
+    <w:lvl w:ilvl="0" w:tplc="04090001">
+      <w:start w:val="1"/>
+      <w:numFmt w:val="bullet"/>
+      <w:lvlText w:val=""/>
+      <w:lvlJc w:val="left"/>
+      <w:pPr>
+        <w:ind w:left="720" w:hanging="360"/>
+      </w:pPr>
+      <w:rPr>
+        <w:rFonts w:ascii="Symbol" w:hAnsi="Symbol" w:hint="default"/>
+      </w:rPr>
+    </w:lvl>
+    <w:lvl w:ilvl="1" w:tplc="04090003" w:tentative="1">
+      <w:start w:val="1"/>
+      <w:numFmt w:val="bullet"/>
+      <w:lvlText w:val="o"/>
+      <w:lvlJc w:val="left"/>
+      <w:pPr>
+        <w:ind w:left="1440" w:hanging="360"/>
+      </w:pPr>
+      <w:rPr>
+        <w:rFonts w:ascii="Courier New" w:hAnsi="Courier New" w:cs="Courier New" w:hint="default"/>
+      </w:rPr>
+    </w:lvl>
+    <w:lvl w:ilvl="2" w:tplc="04090005" w:tentative="1">
+      <w:start w:val="1"/>
+      <w:numFmt w:val="bullet"/>
+      <w:lvlText w:val=""/>
+      <w:lvlJc w:val="left"/>
+      <w:pPr>
+        <w:ind w:left="2160" w:hanging="360"/>
+      </w:pPr>
+      <w:rPr>
+        <w:rFonts w:ascii="Wingdings" w:hAnsi="Wingdings" w:hint="default"/>
+      </w:rPr>
+    </w:lvl>
+    <w:lvl w:ilvl="3" w:tplc="04090001" w:tentative="1">
+      <w:start w:val="1"/>
+      <w:numFmt w:val="bullet"/>
+      <w:lvlText w:val=""/>
+      <w:lvlJc w:val="left"/>
+      <w:pPr>
+        <w:ind w:left="2880" w:hanging="360"/>
+      </w:pPr>
+      <w:rPr>
+        <w:rFonts w:ascii="Symbol" w:hAnsi="Symbol" w:hint="default"/>
+      </w:rPr>
+    </w:lvl>
+    <w:lvl w:ilvl="4" w:tplc="04090003" w:tentative="1">
+      <w:start w:val="1"/>
+      <w:numFmt w:val="bullet"/>
+      <w:lvlText w:val="o"/>
+      <w:lvlJc w:val="left"/>
+      <w:pPr>
+        <w:ind w:left="3600" w:hanging="360"/>
+      </w:pPr>
+      <w:rPr>
+        <w:rFonts w:ascii="Courier New" w:hAnsi="Courier New" w:cs="Courier New" w:hint="default"/>
+      </w:rPr>
+    </w:lvl>
+    <w:lvl w:ilvl="5" w:tplc="04090005" w:tentative="1">
+      <w:start w:val="1"/>
+      <w:numFmt w:val="bullet"/>
+      <w:lvlText w:val=""/>
+      <w:lvlJc w:val="left"/>
+      <w:pPr>
+        <w:ind w:left="4320" w:hanging="360"/>
+      </w:pPr>
+      <w:rPr>
+        <w:rFonts w:ascii="Wingdings" w:hAnsi="Wingdings" w:hint="default"/>
+      </w:rPr>
+    </w:lvl>
+    <w:lvl w:ilvl="6" w:tplc="04090001" w:tentative="1">
+      <w:start w:val="1"/>
+      <w:numFmt w:val="bullet"/>
+      <w:lvlText w:val=""/>
+      <w:lvlJc w:val="left"/>
+      <w:pPr>
+        <w:ind w:left="5040" w:hanging="360"/>
+      </w:pPr>
+      <w:rPr>
+        <w:rFonts w:ascii="Symbol" w:hAnsi="Symbol" w:hint="default"/>
+      </w:rPr>
+    </w:lvl>
+    <w:lvl w:ilvl="7" w:tplc="04090003" w:tentative="1">
+      <w:start w:val="1"/>
+      <w:numFmt w:val="bullet"/>
+      <w:lvlText w:val="o"/>
+      <w:lvlJc w:val="left"/>
+      <w:pPr>
+        <w:ind w:left="5760" w:hanging="360"/>
+      </w:pPr>
+      <w:rPr>
+        <w:rFonts w:ascii="Courier New" w:hAnsi="Courier New" w:cs="Courier New" w:hint="default"/>
+      </w:rPr>
+    </w:lvl>
+    <w:lvl w:ilvl="8" w:tplc="04090005" w:tentative="1">
+      <w:start w:val="1"/>
+      <w:numFmt w:val="bullet"/>
+      <w:lvlText w:val=""/>
+      <w:lvlJc w:val="left"/>
+      <w:pPr>
+        <w:ind w:left="6480" w:hanging="360"/>
+      </w:pPr>
+      <w:rPr>
+        <w:rFonts w:ascii="Wingdings" w:hAnsi="Wingdings" w:hint="default"/>
+      </w:rPr>
+    </w:lvl>
+  </w:abstractNum>
+  <w:abstractNum w:abstractNumId="27" w15:restartNumberingAfterBreak="0">
+    <w:nsid w:val="7AB36E73"/>
+    <w:multiLevelType w:val="hybridMultilevel"/>
+    <w:tmpl w:val="0560A55E"/>
     <w:lvl w:ilvl="0" w:tplc="04090001">
       <w:start w:val="1"/>
       <w:numFmt w:val="bullet"/>
@@ -6346,67 +7142,85 @@
     <w:abstractNumId w:val="2"/>
   </w:num>
   <w:num w:numId="2">
-    <w:abstractNumId w:val="14"/>
+    <w:abstractNumId w:val="16"/>
   </w:num>
   <w:num w:numId="3">
-    <w:abstractNumId w:val="20"/>
+    <w:abstractNumId w:val="24"/>
   </w:num>
   <w:num w:numId="4">
-    <w:abstractNumId w:val="8"/>
+    <w:abstractNumId w:val="10"/>
   </w:num>
   <w:num w:numId="5">
     <w:abstractNumId w:val="1"/>
   </w:num>
   <w:num w:numId="6">
+    <w:abstractNumId w:val="15"/>
+  </w:num>
+  <w:num w:numId="7">
     <w:abstractNumId w:val="13"/>
   </w:num>
-  <w:num w:numId="7">
+  <w:num w:numId="8">
+    <w:abstractNumId w:val="5"/>
+  </w:num>
+  <w:num w:numId="9">
+    <w:abstractNumId w:val="7"/>
+  </w:num>
+  <w:num w:numId="10">
+    <w:abstractNumId w:val="25"/>
+  </w:num>
+  <w:num w:numId="11">
     <w:abstractNumId w:val="11"/>
   </w:num>
-  <w:num w:numId="8">
-    <w:abstractNumId w:val="4"/>
-  </w:num>
-  <w:num w:numId="9">
+  <w:num w:numId="12">
     <w:abstractNumId w:val="6"/>
   </w:num>
-  <w:num w:numId="10">
-    <w:abstractNumId w:val="21"/>
-  </w:num>
-  <w:num w:numId="11">
-    <w:abstractNumId w:val="9"/>
-  </w:num>
-  <w:num w:numId="12">
-    <w:abstractNumId w:val="5"/>
-  </w:num>
   <w:num w:numId="13">
-    <w:abstractNumId w:val="16"/>
+    <w:abstractNumId w:val="18"/>
   </w:num>
   <w:num w:numId="14">
     <w:abstractNumId w:val="3"/>
   </w:num>
   <w:num w:numId="15">
-    <w:abstractNumId w:val="7"/>
+    <w:abstractNumId w:val="9"/>
   </w:num>
   <w:num w:numId="16">
-    <w:abstractNumId w:val="12"/>
+    <w:abstractNumId w:val="14"/>
   </w:num>
   <w:num w:numId="17">
     <w:abstractNumId w:val="0"/>
   </w:num>
   <w:num w:numId="18">
-    <w:abstractNumId w:val="10"/>
+    <w:abstractNumId w:val="12"/>
   </w:num>
   <w:num w:numId="19">
-    <w:abstractNumId w:val="18"/>
+    <w:abstractNumId w:val="20"/>
   </w:num>
   <w:num w:numId="20">
-    <w:abstractNumId w:val="15"/>
+    <w:abstractNumId w:val="17"/>
   </w:num>
   <w:num w:numId="21">
-    <w:abstractNumId w:val="17"/>
+    <w:abstractNumId w:val="19"/>
   </w:num>
   <w:num w:numId="22">
-    <w:abstractNumId w:val="19"/>
+    <w:abstractNumId w:val="22"/>
+  </w:num>
+  <w:num w:numId="23">
+    <w:abstractNumId w:val="23"/>
+  </w:num>
+  <w:num w:numId="24">
+    <w:abstractNumId w:val="4"/>
+  </w:num>
+  <w:num w:numId="25">
+    <w:abstractNumId w:val="26"/>
+  </w:num>
+  <w:num w:numId="26">
+    <w:abstractNumId w:val="27"/>
+  </w:num>
+  <w:num w:numId="27">
+    <w:abstractNumId w:val="21"/>
+  </w:num>
+  <w:num w:numId="28">
+    <w:abstractNumId w:val="8"/>
   </w:num>
 </w:numbering>
 </file>
@@ -6428,7 +7242,7 @@
       </w:pPr>
     </w:pPrDefault>
   </w:docDefaults>
-  <w:latentStyles w:defLockedState="0" w:defUIPriority="99" w:defSemiHidden="0" w:defUnhideWhenUsed="0" w:defQFormat="0" w:count="375">
+  <w:latentStyles w:defLockedState="0" w:defUIPriority="99" w:defSemiHidden="0" w:defUnhideWhenUsed="0" w:defQFormat="0" w:count="376">
     <w:lsdException w:name="Normal" w:uiPriority="0" w:qFormat="1"/>
     <w:lsdException w:name="heading 1" w:uiPriority="9" w:qFormat="1"/>
     <w:lsdException w:name="heading 2" w:semiHidden="1" w:uiPriority="9" w:unhideWhenUsed="1" w:qFormat="1"/>
@@ -6534,6 +7348,7 @@
     <w:lsdException w:name="HTML Sample" w:semiHidden="1" w:unhideWhenUsed="1"/>
     <w:lsdException w:name="HTML Typewriter" w:semiHidden="1" w:unhideWhenUsed="1"/>
     <w:lsdException w:name="HTML Variable" w:semiHidden="1" w:unhideWhenUsed="1"/>
+    <w:lsdException w:name="Normal Table" w:semiHidden="1" w:unhideWhenUsed="1"/>
     <w:lsdException w:name="annotation subject" w:semiHidden="1" w:unhideWhenUsed="1"/>
     <w:lsdException w:name="No List" w:semiHidden="1" w:unhideWhenUsed="1"/>
     <w:lsdException w:name="Outline List 1" w:semiHidden="1" w:unhideWhenUsed="1"/>
@@ -6577,8 +7392,10 @@
     <w:lsdException w:name="Table Elegant" w:semiHidden="1" w:unhideWhenUsed="1"/>
     <w:lsdException w:name="Table Professional" w:semiHidden="1" w:unhideWhenUsed="1"/>
     <w:lsdException w:name="Table Subtle 1" w:semiHidden="1" w:unhideWhenUsed="1"/>
+    <w:lsdException w:name="Table Subtle 2" w:semiHidden="1" w:unhideWhenUsed="1"/>
     <w:lsdException w:name="Table Web 1" w:semiHidden="1" w:unhideWhenUsed="1"/>
     <w:lsdException w:name="Table Web 2" w:semiHidden="1" w:unhideWhenUsed="1"/>
+    <w:lsdException w:name="Table Web 3" w:semiHidden="1" w:unhideWhenUsed="1"/>
     <w:lsdException w:name="Balloon Text" w:semiHidden="1" w:unhideWhenUsed="1"/>
     <w:lsdException w:name="Table Grid" w:uiPriority="59"/>
     <w:lsdException w:name="Table Theme" w:semiHidden="1" w:unhideWhenUsed="1"/>
@@ -6801,6 +7618,7 @@
     <w:lsdException w:name="Smart Hyperlink" w:semiHidden="1" w:unhideWhenUsed="1"/>
     <w:lsdException w:name="Hashtag" w:semiHidden="1" w:unhideWhenUsed="1"/>
     <w:lsdException w:name="Unresolved Mention" w:semiHidden="1" w:unhideWhenUsed="1"/>
+    <w:lsdException w:name="Smart Link" w:semiHidden="1" w:unhideWhenUsed="1"/>
   </w:latentStyles>
   <w:style w:type="paragraph" w:default="1" w:styleId="Normal">
     <w:name w:val="Normal"/>
@@ -7400,7 +8218,7 @@
 </file>
 
 <file path=customXml/itemProps1.xml><?xml version="1.0" encoding="utf-8"?>
-<ds:datastoreItem xmlns:ds="http://schemas.openxmlformats.org/officeDocument/2006/customXml" ds:itemID="{80FA8509-06BE-4827-8215-81D0162EEE40}">
+<ds:datastoreItem xmlns:ds="http://schemas.openxmlformats.org/officeDocument/2006/customXml" ds:itemID="{28BD9DBC-8CE1-49BD-A92C-D0580AD36F81}">
   <ds:schemaRefs>
     <ds:schemaRef ds:uri="http://schemas.openxmlformats.org/officeDocument/2006/bibliography"/>
   </ds:schemaRefs>

</xml_diff>